<commit_message>
-fix sorting bug -fixed ui scaling bug -added cancel edits functionality
</commit_message>
<xml_diff>
--- a/simple-notes-js-luca-devlog.docx
+++ b/simple-notes-js-luca-devlog.docx
@@ -297,6 +297,95 @@
     </w:p>
     <w:p/>
     <w:p>
+      <w:pPr>
+        <w:rPr>
+          <w:b/>
+          <w:bCs/>
+        </w:rPr>
+      </w:pPr>
+      <w:r>
+        <w:rPr>
+          <w:b/>
+          <w:bCs/>
+        </w:rPr>
+        <w:t>7/</w:t>
+      </w:r>
+      <w:r>
+        <w:rPr>
+          <w:b/>
+          <w:bCs/>
+        </w:rPr>
+        <w:t>10</w:t>
+      </w:r>
+      <w:r>
+        <w:rPr>
+          <w:b/>
+          <w:bCs/>
+        </w:rPr>
+        <w:t>/2023</w:t>
+      </w:r>
+    </w:p>
+    <w:p>
+      <w:r>
+        <w:t>330p</w:t>
+      </w:r>
+      <w:r>
+        <w:t xml:space="preserve"> – </w:t>
+      </w:r>
+      <w:r>
+        <w:t>530p</w:t>
+      </w:r>
+    </w:p>
+    <w:p>
+      <w:pPr>
+        <w:pStyle w:val="ListParagraph"/>
+        <w:numPr>
+          <w:ilvl w:val="0"/>
+          <w:numId w:val="1"/>
+        </w:numPr>
+      </w:pPr>
+      <w:r>
+        <w:t>Fixed sorting bug</w:t>
+      </w:r>
+    </w:p>
+    <w:p>
+      <w:pPr>
+        <w:pStyle w:val="ListParagraph"/>
+        <w:numPr>
+          <w:ilvl w:val="0"/>
+          <w:numId w:val="1"/>
+        </w:numPr>
+      </w:pPr>
+      <w:r>
+        <w:t>Fixed UI scaling bug</w:t>
+      </w:r>
+      <w:r>
+        <w:t>s</w:t>
+      </w:r>
+    </w:p>
+    <w:p>
+      <w:pPr>
+        <w:pStyle w:val="ListParagraph"/>
+        <w:numPr>
+          <w:ilvl w:val="0"/>
+          <w:numId w:val="1"/>
+        </w:numPr>
+      </w:pPr>
+      <w:r>
+        <w:t>Implemented</w:t>
+      </w:r>
+      <w:r>
+        <w:t xml:space="preserve"> cancel note edit changes</w:t>
+      </w:r>
+      <w:r>
+        <w:t xml:space="preserve"> function</w:t>
+      </w:r>
+    </w:p>
+    <w:p/>
+    <w:p/>
+    <w:p/>
+    <w:p/>
+    <w:p>
       <w:r>
         <w:t>Credits:</w:t>
       </w:r>
@@ -314,13 +403,7 @@
         <w:t>‘</w:t>
       </w:r>
       <w:r>
-        <w:t xml:space="preserve">Modern JavaScript </w:t>
-      </w:r>
-      <w:r>
-        <w:t>from</w:t>
-      </w:r>
-      <w:r>
-        <w:t xml:space="preserve"> The Beginning 2.0 - 2023 Revamp</w:t>
+        <w:t>Modern JavaScript from The Beginning 2.0 - 2023 Revamp</w:t>
       </w:r>
       <w:r>
         <w:t xml:space="preserve">’ - </w:t>

</xml_diff>

<commit_message>
added settings menu functionality
</commit_message>
<xml_diff>
--- a/simple-notes-js-luca-devlog.docx
+++ b/simple-notes-js-luca-devlog.docx
@@ -134,7 +134,15 @@
         </w:numPr>
       </w:pPr>
       <w:r>
-        <w:t>Implemented displaying notes function</w:t>
+        <w:t xml:space="preserve">Implemented displaying </w:t>
+      </w:r>
+      <w:proofErr w:type="gramStart"/>
+      <w:r>
+        <w:t>notes</w:t>
+      </w:r>
+      <w:proofErr w:type="gramEnd"/>
+      <w:r>
+        <w:t xml:space="preserve"> function</w:t>
       </w:r>
     </w:p>
     <w:p/>
@@ -330,11 +338,17 @@
         <w:t>330p</w:t>
       </w:r>
       <w:r>
+        <w:t>m</w:t>
+      </w:r>
+      <w:r>
         <w:t xml:space="preserve"> – </w:t>
       </w:r>
       <w:r>
         <w:t>530p</w:t>
       </w:r>
+      <w:r>
+        <w:t>m</w:t>
+      </w:r>
     </w:p>
     <w:p>
       <w:pPr>
@@ -375,10 +389,119 @@
         <w:t>Implemented</w:t>
       </w:r>
       <w:r>
-        <w:t xml:space="preserve"> cancel note edit changes</w:t>
-      </w:r>
+        <w:t xml:space="preserve"> cancel note edit </w:t>
+      </w:r>
+      <w:proofErr w:type="gramStart"/>
+      <w:r>
+        <w:t>changes</w:t>
+      </w:r>
+      <w:proofErr w:type="gramEnd"/>
       <w:r>
         <w:t xml:space="preserve"> function</w:t>
+      </w:r>
+    </w:p>
+    <w:p>
+      <w:pPr>
+        <w:pStyle w:val="ListParagraph"/>
+      </w:pPr>
+    </w:p>
+    <w:p>
+      <w:pPr>
+        <w:rPr>
+          <w:b/>
+          <w:bCs/>
+        </w:rPr>
+      </w:pPr>
+      <w:r>
+        <w:rPr>
+          <w:b/>
+          <w:bCs/>
+        </w:rPr>
+        <w:t>7/</w:t>
+      </w:r>
+      <w:r>
+        <w:rPr>
+          <w:b/>
+          <w:bCs/>
+        </w:rPr>
+        <w:t>1</w:t>
+      </w:r>
+      <w:r>
+        <w:rPr>
+          <w:b/>
+          <w:bCs/>
+        </w:rPr>
+        <w:t>1</w:t>
+      </w:r>
+      <w:r>
+        <w:rPr>
+          <w:b/>
+          <w:bCs/>
+        </w:rPr>
+        <w:t>/2023</w:t>
+      </w:r>
+    </w:p>
+    <w:p>
+      <w:r>
+        <w:t>12a</w:t>
+      </w:r>
+      <w:r>
+        <w:t>m</w:t>
+      </w:r>
+      <w:r>
+        <w:t xml:space="preserve"> </w:t>
+      </w:r>
+      <w:r>
+        <w:t>–</w:t>
+      </w:r>
+      <w:r>
+        <w:t xml:space="preserve"> </w:t>
+      </w:r>
+      <w:r>
+        <w:t>2</w:t>
+      </w:r>
+      <w:r>
+        <w:t>45</w:t>
+      </w:r>
+      <w:r>
+        <w:t>am</w:t>
+      </w:r>
+    </w:p>
+    <w:p>
+      <w:pPr>
+        <w:pStyle w:val="ListParagraph"/>
+        <w:numPr>
+          <w:ilvl w:val="0"/>
+          <w:numId w:val="1"/>
+        </w:numPr>
+      </w:pPr>
+      <w:r>
+        <w:t>Fixed sorting bug</w:t>
+      </w:r>
+    </w:p>
+    <w:p>
+      <w:pPr>
+        <w:pStyle w:val="ListParagraph"/>
+        <w:numPr>
+          <w:ilvl w:val="0"/>
+          <w:numId w:val="1"/>
+        </w:numPr>
+      </w:pPr>
+      <w:r>
+        <w:lastRenderedPageBreak/>
+        <w:t>Implemented settings menu</w:t>
+      </w:r>
+    </w:p>
+    <w:p>
+      <w:pPr>
+        <w:pStyle w:val="ListParagraph"/>
+        <w:numPr>
+          <w:ilvl w:val="0"/>
+          <w:numId w:val="1"/>
+        </w:numPr>
+      </w:pPr>
+      <w:r>
+        <w:t>Implemented dark/light mode toggle</w:t>
       </w:r>
     </w:p>
     <w:p/>
@@ -386,7 +509,19 @@
     <w:p/>
     <w:p/>
     <w:p>
-      <w:r>
+      <w:pPr>
+        <w:rPr>
+          <w:b/>
+          <w:bCs/>
+          <w:u w:val="single"/>
+        </w:rPr>
+      </w:pPr>
+      <w:r>
+        <w:rPr>
+          <w:b/>
+          <w:bCs/>
+          <w:u w:val="single"/>
+        </w:rPr>
         <w:t>Credits:</w:t>
       </w:r>
     </w:p>
@@ -425,6 +560,22 @@
     <w:p>
       <w:r>
         <w:t>ChatGPT</w:t>
+      </w:r>
+    </w:p>
+    <w:p>
+      <w:pPr>
+        <w:spacing w:after="0"/>
+      </w:pPr>
+      <w:r>
+        <w:t>Toggle Switch Implementation:</w:t>
+      </w:r>
+    </w:p>
+    <w:p>
+      <w:pPr>
+        <w:spacing w:after="0"/>
+      </w:pPr>
+      <w:r>
+        <w:t>https://www.w3schools.com/howto/howto_css_switch.asp</w:t>
       </w:r>
     </w:p>
     <w:p/>

</xml_diff>